<commit_message>
Removed some testing files
</commit_message>
<xml_diff>
--- a/major_project_backend/data/modified-files/test-word.docx
+++ b/major_project_backend/data/modified-files/test-word.docx
@@ -22,18 +22,6 @@
         <w:t>This is a sentence 4.</w:t>
       </w:r>
     </w:p>
-    <w:p>
-      <w:r>
-        <w:t>This is a sentence 5</w:t>
-      </w:r>
-      <w:r>
-        <w:t xml:space="preserve"> modified</w:t>
-      </w:r>
-      <w:r>
-        <w:t>.</w:t>
-      </w:r>
-    </w:p>
-    <w:p/>
     <w:sectPr>
       <w:pgSz w:w="12240" w:h="15840"/>
       <w:pgMar w:top="1440" w:right="1440" w:bottom="1440" w:left="1440" w:header="708" w:footer="708" w:gutter="0"/>

</xml_diff>